<commit_message>
second draft with additional insights
</commit_message>
<xml_diff>
--- a/1. Excel Homework/Kickstart My Chart.docx
+++ b/1. Excel Homework/Kickstart My Chart.docx
@@ -183,7 +183,51 @@
         </w:numPr>
       </w:pPr>
       <w:r>
-        <w:t>X</w:t>
+        <w:t xml:space="preserve">In the US, 2013 was a breakout year in terms of dollars pledged as the $7.3M total had eclipsed 2009 thru 2012 </w:t>
+      </w:r>
+      <w:r>
+        <w:rPr>
+          <w:i/>
+          <w:iCs/>
+        </w:rPr>
+        <w:t>combined</w:t>
+      </w:r>
+      <w:r>
+        <w:t>.  Growth stagnated for the subsequent to years</w:t>
+      </w:r>
+      <w:r>
+        <w:t xml:space="preserve"> until 2016, which saw an all time high at $9.8M.</w:t>
+      </w:r>
+      <w:r>
+        <w:br/>
+      </w:r>
+      <w:r>
+        <w:br/>
+        <w:t>The Technology category was solely responsible for spurring the growth in 2016, accounting for $6.3M, or 64% of the total amount pledged.</w:t>
+      </w:r>
+      <w:r>
+        <w:br/>
+      </w:r>
+      <w:r>
+        <w:br/>
+        <w:t>This is interesting because if we look back to the breakout year in 2013, technology also fueled the substantial year over year growth ($4.9M and 67% of the total).  Thus it appears Technology is the primary driver for growing the amount pledged on the Kickstarter platform.</w:t>
+      </w:r>
+    </w:p>
+    <w:p>
+      <w:pPr>
+        <w:pStyle w:val="ListParagraph"/>
+        <w:numPr>
+          <w:ilvl w:val="0"/>
+          <w:numId w:val="24"/>
+        </w:numPr>
+      </w:pPr>
+      <w:r>
+        <w:t>Overall, Kickstarter is a popular destination for the Performing Arts dreamers, but the contributors (or investors) heavily favor T</w:t>
+      </w:r>
+      <w:bookmarkStart w:id="0" w:name="_GoBack"/>
+      <w:bookmarkEnd w:id="0"/>
+      <w:r>
+        <w:t>echnology.</w:t>
       </w:r>
     </w:p>
     <w:p/>
@@ -292,6 +336,21 @@
       </w:pPr>
       <w:r>
         <w:t>‘backers_count’ appears to be capturing the total number of backers for an individual project (because they’re unique records in the dataset).  A key component we’re missing is the country of origin for backers, which could potentially unveil some intriguing insights (ie Americans funding Chinese campaigns, or vice versa).  Because Kickstarter markets the ability to pledge internationally, it’d be interesting to know the volume of this activity.</w:t>
+      </w:r>
+    </w:p>
+    <w:p>
+      <w:pPr>
+        <w:pStyle w:val="ListParagraph"/>
+        <w:numPr>
+          <w:ilvl w:val="0"/>
+          <w:numId w:val="25"/>
+        </w:numPr>
+      </w:pPr>
+      <w:r>
+        <w:t xml:space="preserve">Year 2017 is incomplete (data only captured </w:t>
+      </w:r>
+      <w:r>
+        <w:t>thru mid March)</w:t>
       </w:r>
     </w:p>
     <w:p/>
@@ -364,11 +423,8 @@
         </w:numPr>
       </w:pPr>
       <w:r>
-        <w:lastRenderedPageBreak/>
         <w:t>Data table showing campaign count by country and state (sorted largest to smallest)</w:t>
       </w:r>
-      <w:bookmarkStart w:id="0" w:name="_GoBack"/>
-      <w:bookmarkEnd w:id="0"/>
       <w:r>
         <w:br/>
       </w:r>
@@ -422,7 +478,53 @@
         </w:numPr>
       </w:pPr>
       <w:r>
-        <w:t>X</w:t>
+        <w:t xml:space="preserve">Chart showing total amount pledged by year and </w:t>
+      </w:r>
+      <w:r>
+        <w:t>growth % vs previous year (can only be used for an individual country)</w:t>
+      </w:r>
+      <w:r>
+        <w:br/>
+      </w:r>
+      <w:r>
+        <w:rPr>
+          <w:noProof/>
+        </w:rPr>
+        <w:drawing>
+          <wp:inline distT="0" distB="0" distL="0" distR="0" wp14:anchorId="7D3410D2" wp14:editId="2658429F">
+            <wp:extent cx="5181600" cy="2441331"/>
+            <wp:effectExtent l="0" t="0" r="0" b="0"/>
+            <wp:docPr id="3" name="Picture 3"/>
+            <wp:cNvGraphicFramePr>
+              <a:graphicFrameLocks xmlns:a="http://schemas.openxmlformats.org/drawingml/2006/main" noChangeAspect="1"/>
+            </wp:cNvGraphicFramePr>
+            <a:graphic xmlns:a="http://schemas.openxmlformats.org/drawingml/2006/main">
+              <a:graphicData uri="http://schemas.openxmlformats.org/drawingml/2006/picture">
+                <pic:pic xmlns:pic="http://schemas.openxmlformats.org/drawingml/2006/picture">
+                  <pic:nvPicPr>
+                    <pic:cNvPr id="1" name=""/>
+                    <pic:cNvPicPr/>
+                  </pic:nvPicPr>
+                  <pic:blipFill>
+                    <a:blip r:embed="rId10"/>
+                    <a:stretch>
+                      <a:fillRect/>
+                    </a:stretch>
+                  </pic:blipFill>
+                  <pic:spPr>
+                    <a:xfrm>
+                      <a:off x="0" y="0"/>
+                      <a:ext cx="5184321" cy="2442613"/>
+                    </a:xfrm>
+                    <a:prstGeom prst="rect">
+                      <a:avLst/>
+                    </a:prstGeom>
+                  </pic:spPr>
+                </pic:pic>
+              </a:graphicData>
+            </a:graphic>
+          </wp:inline>
+        </w:drawing>
       </w:r>
     </w:p>
     <w:p/>
@@ -2286,6 +2388,7 @@
     <w:lsdException w:name="HTML Sample" w:semiHidden="1" w:unhideWhenUsed="1"/>
     <w:lsdException w:name="HTML Typewriter" w:semiHidden="1" w:unhideWhenUsed="1"/>
     <w:lsdException w:name="HTML Variable" w:semiHidden="1" w:unhideWhenUsed="1"/>
+    <w:lsdException w:name="Normal Table" w:semiHidden="1" w:unhideWhenUsed="1"/>
     <w:lsdException w:name="annotation subject" w:semiHidden="1" w:unhideWhenUsed="1"/>
     <w:lsdException w:name="No List" w:semiHidden="1" w:unhideWhenUsed="1"/>
     <w:lsdException w:name="Outline List 1" w:semiHidden="1" w:unhideWhenUsed="1"/>
@@ -2328,8 +2431,11 @@
     <w:lsdException w:name="Table Contemporary" w:semiHidden="1" w:unhideWhenUsed="1"/>
     <w:lsdException w:name="Table Elegant" w:semiHidden="1" w:unhideWhenUsed="1"/>
     <w:lsdException w:name="Table Professional" w:semiHidden="1" w:unhideWhenUsed="1"/>
+    <w:lsdException w:name="Table Subtle 1" w:semiHidden="1" w:unhideWhenUsed="1"/>
     <w:lsdException w:name="Table Subtle 2" w:semiHidden="1" w:unhideWhenUsed="1"/>
     <w:lsdException w:name="Table Web 1" w:semiHidden="1" w:unhideWhenUsed="1"/>
+    <w:lsdException w:name="Table Web 2" w:semiHidden="1" w:unhideWhenUsed="1"/>
+    <w:lsdException w:name="Table Web 3" w:semiHidden="1" w:unhideWhenUsed="1"/>
     <w:lsdException w:name="Balloon Text" w:semiHidden="1" w:unhideWhenUsed="1"/>
     <w:lsdException w:name="Table Grid" w:uiPriority="39"/>
     <w:lsdException w:name="Table Theme" w:semiHidden="1" w:unhideWhenUsed="1"/>

</xml_diff>